<commit_message>
added index.html and scripts.js
</commit_message>
<xml_diff>
--- a/Week 3 Assignment.docx
+++ b/Week 3 Assignment.docx
@@ -744,7 +744,7 @@
                 <v:stroke joinstyle="miter"/>
                 <v:path gradientshapeok="t" o:connecttype="rect"/>
               </v:shapetype>
-              <v:shape id="Text Box 2" o:spid="_x0000_s1026" type="#_x0000_t202" style="position:absolute;left:0;text-align:left;margin-left:55.55pt;margin-top:11.5pt;width:403.85pt;height:65.75pt;z-index:251659264;visibility:visible;mso-wrap-style:square;mso-width-percent:0;mso-height-percent:0;mso-wrap-distance-left:9pt;mso-wrap-distance-top:0;mso-wrap-distance-right:9pt;mso-wrap-distance-bottom:0;mso-position-horizontal:absolute;mso-position-horizontal-relative:text;mso-position-vertical:absolute;mso-position-vertical-relative:text;mso-width-percent:0;mso-height-percent:0;mso-width-relative:margin;mso-height-relative:margin;v-text-anchor:top" o:gfxdata="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" fillcolor="white [3201]" strokeweight=".5pt">
+              <v:shape id="Text Box 2" o:spid="_x0000_s1026" type="#_x0000_t202" style="position:absolute;left:0;text-align:left;margin-left:55.55pt;margin-top:11.5pt;width:403.85pt;height:65.75pt;z-index:251659264;visibility:visible;mso-wrap-style:square;mso-width-percent:0;mso-height-percent:0;mso-wrap-distance-left:9pt;mso-wrap-distance-top:0;mso-wrap-distance-right:9pt;mso-wrap-distance-bottom:0;mso-position-horizontal:absolute;mso-position-horizontal-relative:text;mso-position-vertical:absolute;mso-position-vertical-relative:text;mso-width-percent:0;mso-height-percent:0;mso-width-relative:margin;mso-height-relative:margin;v-text-anchor:top" o:gfxdata="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" fillcolor="white [3201]" strokeweight=".5pt">
                 <v:textbox>
                   <w:txbxContent>
                     <w:p>
@@ -1506,14 +1506,70 @@
           <w:szCs w:val="24"/>
         </w:rPr>
       </w:pPr>
+      <w:r>
+        <w:rPr>
+          <w:rFonts w:cs="Times New Roman"/>
+          <w:b/>
+          <w:noProof/>
+          <w:szCs w:val="24"/>
+        </w:rPr>
+        <w:drawing>
+          <wp:inline distT="0" distB="0" distL="0" distR="0" wp14:anchorId="48E2D143" wp14:editId="7C97A64E">
+            <wp:extent cx="5638800" cy="3406140"/>
+            <wp:effectExtent l="0" t="0" r="0" b="3810"/>
+            <wp:docPr id="1793263877" name="Picture 1"/>
+            <wp:cNvGraphicFramePr>
+              <a:graphicFrameLocks xmlns:a="http://schemas.openxmlformats.org/drawingml/2006/main" noChangeAspect="1"/>
+            </wp:cNvGraphicFramePr>
+            <a:graphic xmlns:a="http://schemas.openxmlformats.org/drawingml/2006/main">
+              <a:graphicData uri="http://schemas.openxmlformats.org/drawingml/2006/picture">
+                <pic:pic xmlns:pic="http://schemas.openxmlformats.org/drawingml/2006/picture">
+                  <pic:nvPicPr>
+                    <pic:cNvPr id="0" name="Picture 1"/>
+                    <pic:cNvPicPr>
+                      <a:picLocks noChangeAspect="1" noChangeArrowheads="1"/>
+                    </pic:cNvPicPr>
+                  </pic:nvPicPr>
+                  <pic:blipFill>
+                    <a:blip r:embed="rId9">
+                      <a:extLst>
+                        <a:ext uri="{28A0092B-C50C-407E-A947-70E740481C1C}">
+                          <a14:useLocalDpi xmlns:a14="http://schemas.microsoft.com/office/drawing/2010/main" val="0"/>
+                        </a:ext>
+                      </a:extLst>
+                    </a:blip>
+                    <a:srcRect/>
+                    <a:stretch>
+                      <a:fillRect/>
+                    </a:stretch>
+                  </pic:blipFill>
+                  <pic:spPr bwMode="auto">
+                    <a:xfrm>
+                      <a:off x="0" y="0"/>
+                      <a:ext cx="5638800" cy="3406140"/>
+                    </a:xfrm>
+                    <a:prstGeom prst="rect">
+                      <a:avLst/>
+                    </a:prstGeom>
+                    <a:noFill/>
+                    <a:ln>
+                      <a:noFill/>
+                    </a:ln>
+                  </pic:spPr>
+                </pic:pic>
+              </a:graphicData>
+            </a:graphic>
+          </wp:inline>
+        </w:drawing>
+      </w:r>
     </w:p>
     <w:sectPr>
-      <w:headerReference w:type="even" r:id="rId9"/>
-      <w:headerReference w:type="default" r:id="rId10"/>
-      <w:footerReference w:type="even" r:id="rId11"/>
-      <w:footerReference w:type="default" r:id="rId12"/>
-      <w:headerReference w:type="first" r:id="rId13"/>
-      <w:footerReference w:type="first" r:id="rId14"/>
+      <w:headerReference w:type="even" r:id="rId10"/>
+      <w:headerReference w:type="default" r:id="rId11"/>
+      <w:footerReference w:type="even" r:id="rId12"/>
+      <w:footerReference w:type="default" r:id="rId13"/>
+      <w:headerReference w:type="first" r:id="rId14"/>
+      <w:footerReference w:type="first" r:id="rId15"/>
       <w:pgSz w:w="12240" w:h="15840"/>
       <w:pgMar w:top="1440" w:right="1440" w:bottom="1440" w:left="1440" w:header="720" w:footer="720" w:gutter="0"/>
       <w:cols w:space="720"/>
@@ -1645,7 +1701,23 @@
             <w:spacing w:val="60"/>
           </w:rPr>
           <w:tab/>
-          <w:t>©2023, Promineo Tech</w:t>
+          <w:t xml:space="preserve">©2023, </w:t>
+        </w:r>
+        <w:proofErr w:type="spellStart"/>
+        <w:r>
+          <w:rPr>
+            <w:color w:val="7F7F7F" w:themeColor="background1" w:themeShade="7F"/>
+            <w:spacing w:val="60"/>
+          </w:rPr>
+          <w:t>Promineo</w:t>
+        </w:r>
+        <w:proofErr w:type="spellEnd"/>
+        <w:r>
+          <w:rPr>
+            <w:color w:val="7F7F7F" w:themeColor="background1" w:themeShade="7F"/>
+            <w:spacing w:val="60"/>
+          </w:rPr>
+          <w:t xml:space="preserve"> Tech</w:t>
         </w:r>
       </w:p>
     </w:sdtContent>

</xml_diff>